<commit_message>
Day 20 (26/11) : Window Functions - Aggregate Window Functions
</commit_message>
<xml_diff>
--- a/Day-20/Day-20.docx
+++ b/Day-20/Day-20.docx
@@ -20,7 +20,7 @@
           <w:b/>
           <w:bCs/>
         </w:rPr>
-        <w:t>Day 18 | 21-Days SQL Challenge by Indian Data Club</w:t>
+        <w:t>Day 20 | 21-Days SQL Challenge by Indian Data Club</w:t>
       </w:r>
     </w:p>
     <w:p>
@@ -41,33 +41,13 @@
           <w:b/>
           <w:bCs/>
         </w:rPr>
-        <w:t>UNION and UNION ALL</w:t>
-      </w:r>
-      <w:r>
-        <w:rPr>
-          <w:rFonts w:ascii="Segoe UI Emoji" w:hAnsi="Segoe UI Emoji" w:cs="Segoe UI Emoji"/>
-        </w:rPr>
-        <w:t xml:space="preserve"> — the SQL commands that help combine results from multiple queries into a single dataset 🔗</w:t>
-      </w:r>
-    </w:p>
-    <w:p>
-      <w:pPr>
-        <w:rPr>
-          <w:rFonts w:ascii="Segoe UI Emoji" w:hAnsi="Segoe UI Emoji" w:cs="Segoe UI Emoji"/>
-        </w:rPr>
-      </w:pPr>
-      <w:r>
-        <w:rPr>
-          <w:rFonts w:ascii="Segoe UI Emoji" w:hAnsi="Segoe UI Emoji" w:cs="Segoe UI Emoji"/>
-        </w:rPr>
-        <w:t>Through this session, I learned how to:</w:t>
-      </w:r>
-      <w:r>
-        <w:rPr>
-          <w:rFonts w:ascii="Segoe UI Emoji" w:hAnsi="Segoe UI Emoji" w:cs="Segoe UI Emoji"/>
-        </w:rPr>
-        <w:br/>
-        <w:t xml:space="preserve">✔️ Merge datasets using </w:t>
+        <w:t>Aggregate Window Functions</w:t>
+      </w:r>
+      <w:r>
+        <w:rPr>
+          <w:rFonts w:ascii="Segoe UI Emoji" w:hAnsi="Segoe UI Emoji" w:cs="Segoe UI Emoji"/>
+        </w:rPr>
+        <w:t xml:space="preserve"> — a powerful SQL concept that lets us calculate running totals, moving averages, and cumulative insights </w:t>
       </w:r>
       <w:r>
         <w:rPr>
@@ -75,13 +55,33 @@
           <w:b/>
           <w:bCs/>
         </w:rPr>
-        <w:t>UNION</w:t>
-      </w:r>
-      <w:r>
-        <w:rPr>
-          <w:rFonts w:ascii="Segoe UI Emoji" w:hAnsi="Segoe UI Emoji" w:cs="Segoe UI Emoji"/>
-        </w:rPr>
-        <w:t xml:space="preserve"> and </w:t>
+        <w:t>without collapsing rows</w:t>
+      </w:r>
+      <w:r>
+        <w:rPr>
+          <w:rFonts w:ascii="Segoe UI Emoji" w:hAnsi="Segoe UI Emoji" w:cs="Segoe UI Emoji"/>
+        </w:rPr>
+        <w:t>! 📊</w:t>
+      </w:r>
+    </w:p>
+    <w:p>
+      <w:pPr>
+        <w:rPr>
+          <w:rFonts w:ascii="Segoe UI Emoji" w:hAnsi="Segoe UI Emoji" w:cs="Segoe UI Emoji"/>
+        </w:rPr>
+      </w:pPr>
+      <w:r>
+        <w:rPr>
+          <w:rFonts w:ascii="Segoe UI Emoji" w:hAnsi="Segoe UI Emoji" w:cs="Segoe UI Emoji"/>
+        </w:rPr>
+        <w:t>Through this session, I learned how to:</w:t>
+      </w:r>
+      <w:r>
+        <w:rPr>
+          <w:rFonts w:ascii="Segoe UI Emoji" w:hAnsi="Segoe UI Emoji" w:cs="Segoe UI Emoji"/>
+        </w:rPr>
+        <w:br/>
+        <w:t xml:space="preserve">✔️ Use </w:t>
       </w:r>
       <w:r>
         <w:rPr>
@@ -89,14 +89,20 @@
           <w:b/>
           <w:bCs/>
         </w:rPr>
-        <w:t>UNION ALL</w:t>
+        <w:t>SUM() OVER</w:t>
+      </w:r>
+      <w:r>
+        <w:rPr>
+          <w:rFonts w:ascii="Segoe UI Emoji" w:hAnsi="Segoe UI Emoji" w:cs="Segoe UI Emoji"/>
+        </w:rPr>
+        <w:t xml:space="preserve"> to calculate running totals</w:t>
       </w:r>
       <w:r>
         <w:rPr>
           <w:rFonts w:ascii="Segoe UI Emoji" w:hAnsi="Segoe UI Emoji" w:cs="Segoe UI Emoji"/>
         </w:rPr>
         <w:br/>
-        <w:t xml:space="preserve">✔️ Identify when to use </w:t>
+        <w:t xml:space="preserve">✔️ Apply </w:t>
       </w:r>
       <w:r>
         <w:rPr>
@@ -104,13 +110,20 @@
           <w:b/>
           <w:bCs/>
         </w:rPr>
-        <w:t>UNION (unique results)</w:t>
-      </w:r>
-      <w:r>
-        <w:rPr>
-          <w:rFonts w:ascii="Segoe UI Emoji" w:hAnsi="Segoe UI Emoji" w:cs="Segoe UI Emoji"/>
-        </w:rPr>
-        <w:t xml:space="preserve"> vs </w:t>
+        <w:t>AVG() OVER</w:t>
+      </w:r>
+      <w:r>
+        <w:rPr>
+          <w:rFonts w:ascii="Segoe UI Emoji" w:hAnsi="Segoe UI Emoji" w:cs="Segoe UI Emoji"/>
+        </w:rPr>
+        <w:t xml:space="preserve"> for moving averages across time</w:t>
+      </w:r>
+      <w:r>
+        <w:rPr>
+          <w:rFonts w:ascii="Segoe UI Emoji" w:hAnsi="Segoe UI Emoji" w:cs="Segoe UI Emoji"/>
+        </w:rPr>
+        <w:br/>
+        <w:t xml:space="preserve">✔️ Use </w:t>
       </w:r>
       <w:r>
         <w:rPr>
@@ -118,21 +131,13 @@
           <w:b/>
           <w:bCs/>
         </w:rPr>
-        <w:t>UNION ALL (retain duplicates)</w:t>
-      </w:r>
-      <w:r>
-        <w:rPr>
-          <w:rFonts w:ascii="Segoe UI Emoji" w:hAnsi="Segoe UI Emoji" w:cs="Segoe UI Emoji"/>
-        </w:rPr>
-        <w:br/>
-        <w:t>✔️ Ensure matching columns and compatible data types in combined queries</w:t>
-      </w:r>
-      <w:r>
-        <w:rPr>
-          <w:rFonts w:ascii="Segoe UI Emoji" w:hAnsi="Segoe UI Emoji" w:cs="Segoe UI Emoji"/>
-        </w:rPr>
-        <w:br/>
-        <w:t xml:space="preserve">✔️ Use </w:t>
+        <w:t>MIN()</w:t>
+      </w:r>
+      <w:r>
+        <w:rPr>
+          <w:rFonts w:ascii="Segoe UI Emoji" w:hAnsi="Segoe UI Emoji" w:cs="Segoe UI Emoji"/>
+        </w:rPr>
+        <w:t xml:space="preserve">, </w:t>
       </w:r>
       <w:r>
         <w:rPr>
@@ -140,20 +145,13 @@
           <w:b/>
           <w:bCs/>
         </w:rPr>
-        <w:t>literals</w:t>
-      </w:r>
-      <w:r>
-        <w:rPr>
-          <w:rFonts w:ascii="Segoe UI Emoji" w:hAnsi="Segoe UI Emoji" w:cs="Segoe UI Emoji"/>
-        </w:rPr>
-        <w:t xml:space="preserve"> to identify the source of each record (e.g., 'Patient' or 'Staff')</w:t>
-      </w:r>
-      <w:r>
-        <w:rPr>
-          <w:rFonts w:ascii="Segoe UI Emoji" w:hAnsi="Segoe UI Emoji" w:cs="Segoe UI Emoji"/>
-        </w:rPr>
-        <w:br/>
-        <w:t xml:space="preserve">✔️ Apply </w:t>
+        <w:t>MAX()</w:t>
+      </w:r>
+      <w:r>
+        <w:rPr>
+          <w:rFonts w:ascii="Segoe UI Emoji" w:hAnsi="Segoe UI Emoji" w:cs="Segoe UI Emoji"/>
+        </w:rPr>
+        <w:t xml:space="preserve">, and </w:t>
       </w:r>
       <w:r>
         <w:rPr>
@@ -161,13 +159,27 @@
           <w:b/>
           <w:bCs/>
         </w:rPr>
-        <w:t>ORDER BY</w:t>
-      </w:r>
-      <w:r>
-        <w:rPr>
-          <w:rFonts w:ascii="Segoe UI Emoji" w:hAnsi="Segoe UI Emoji" w:cs="Segoe UI Emoji"/>
-        </w:rPr>
-        <w:t xml:space="preserve"> correctly to the final combined result</w:t>
+        <w:t>COUNT()</w:t>
+      </w:r>
+      <w:r>
+        <w:rPr>
+          <w:rFonts w:ascii="Segoe UI Emoji" w:hAnsi="Segoe UI Emoji" w:cs="Segoe UI Emoji"/>
+        </w:rPr>
+        <w:t xml:space="preserve"> in windowed contexts</w:t>
+      </w:r>
+      <w:r>
+        <w:rPr>
+          <w:rFonts w:ascii="Segoe UI Emoji" w:hAnsi="Segoe UI Emoji" w:cs="Segoe UI Emoji"/>
+        </w:rPr>
+        <w:br/>
+        <w:t>✔️ Control window frames using ROWS BETWEEN for flexible calculations</w:t>
+      </w:r>
+      <w:r>
+        <w:rPr>
+          <w:rFonts w:ascii="Segoe UI Emoji" w:hAnsi="Segoe UI Emoji" w:cs="Segoe UI Emoji"/>
+        </w:rPr>
+        <w:br/>
+        <w:t>✔️ Compare current records to overall service averages</w:t>
       </w:r>
     </w:p>
     <w:p>
@@ -188,21 +200,21 @@
           <w:b/>
           <w:bCs/>
         </w:rPr>
-        <w:t>Day 18 Challenge Question:</w:t>
+        <w:t>Day 20 Challenge Question:</w:t>
       </w:r>
       <w:r>
         <w:rPr>
           <w:rFonts w:ascii="Segoe UI Emoji" w:hAnsi="Segoe UI Emoji" w:cs="Segoe UI Emoji"/>
         </w:rPr>
         <w:br/>
-        <w:t>Create a comprehensive personnel and patient list showing:</w:t>
+        <w:t>Create a trend analysis showing, for each service and week:</w:t>
       </w:r>
     </w:p>
     <w:p>
       <w:pPr>
         <w:numPr>
           <w:ilvl w:val="0"/>
-          <w:numId w:val="4"/>
+          <w:numId w:val="5"/>
         </w:numPr>
         <w:rPr>
           <w:rFonts w:ascii="Segoe UI Emoji" w:hAnsi="Segoe UI Emoji" w:cs="Segoe UI Emoji"/>
@@ -212,42 +224,14 @@
         <w:rPr>
           <w:rFonts w:ascii="Segoe UI Emoji" w:hAnsi="Segoe UI Emoji" w:cs="Segoe UI Emoji"/>
         </w:rPr>
-        <w:t>Identifier (</w:t>
-      </w:r>
-      <w:proofErr w:type="spellStart"/>
-      <w:r>
-        <w:rPr>
-          <w:rFonts w:ascii="Segoe UI Emoji" w:hAnsi="Segoe UI Emoji" w:cs="Segoe UI Emoji"/>
-        </w:rPr>
-        <w:t>patient_id</w:t>
-      </w:r>
-      <w:proofErr w:type="spellEnd"/>
-      <w:r>
-        <w:rPr>
-          <w:rFonts w:ascii="Segoe UI Emoji" w:hAnsi="Segoe UI Emoji" w:cs="Segoe UI Emoji"/>
-        </w:rPr>
-        <w:t xml:space="preserve"> or </w:t>
-      </w:r>
-      <w:proofErr w:type="spellStart"/>
-      <w:r>
-        <w:rPr>
-          <w:rFonts w:ascii="Segoe UI Emoji" w:hAnsi="Segoe UI Emoji" w:cs="Segoe UI Emoji"/>
-        </w:rPr>
-        <w:t>staff_id</w:t>
-      </w:r>
-      <w:proofErr w:type="spellEnd"/>
-      <w:r>
-        <w:rPr>
-          <w:rFonts w:ascii="Segoe UI Emoji" w:hAnsi="Segoe UI Emoji" w:cs="Segoe UI Emoji"/>
-        </w:rPr>
-        <w:t>)</w:t>
+        <w:t>week number</w:t>
       </w:r>
     </w:p>
     <w:p>
       <w:pPr>
         <w:numPr>
           <w:ilvl w:val="0"/>
-          <w:numId w:val="4"/>
+          <w:numId w:val="5"/>
         </w:numPr>
         <w:rPr>
           <w:rFonts w:ascii="Segoe UI Emoji" w:hAnsi="Segoe UI Emoji" w:cs="Segoe UI Emoji"/>
@@ -257,14 +241,14 @@
         <w:rPr>
           <w:rFonts w:ascii="Segoe UI Emoji" w:hAnsi="Segoe UI Emoji" w:cs="Segoe UI Emoji"/>
         </w:rPr>
-        <w:t>Full name</w:t>
+        <w:t>patients_admitted</w:t>
       </w:r>
     </w:p>
     <w:p>
       <w:pPr>
         <w:numPr>
           <w:ilvl w:val="0"/>
-          <w:numId w:val="4"/>
+          <w:numId w:val="5"/>
         </w:numPr>
         <w:rPr>
           <w:rFonts w:ascii="Segoe UI Emoji" w:hAnsi="Segoe UI Emoji" w:cs="Segoe UI Emoji"/>
@@ -274,14 +258,14 @@
         <w:rPr>
           <w:rFonts w:ascii="Segoe UI Emoji" w:hAnsi="Segoe UI Emoji" w:cs="Segoe UI Emoji"/>
         </w:rPr>
-        <w:t>Type ('Patient' or 'Staff')</w:t>
+        <w:t>running total of admissions (cumulative)</w:t>
       </w:r>
     </w:p>
     <w:p>
       <w:pPr>
         <w:numPr>
           <w:ilvl w:val="0"/>
-          <w:numId w:val="4"/>
+          <w:numId w:val="5"/>
         </w:numPr>
         <w:rPr>
           <w:rFonts w:ascii="Segoe UI Emoji" w:hAnsi="Segoe UI Emoji" w:cs="Segoe UI Emoji"/>
@@ -291,14 +275,31 @@
         <w:rPr>
           <w:rFonts w:ascii="Segoe UI Emoji" w:hAnsi="Segoe UI Emoji" w:cs="Segoe UI Emoji"/>
         </w:rPr>
-        <w:t>Associated service</w:t>
+        <w:t>3-week moving average of patient satisfaction (current week + 2 prior weeks)</w:t>
+      </w:r>
+    </w:p>
+    <w:p>
+      <w:pPr>
+        <w:numPr>
+          <w:ilvl w:val="0"/>
+          <w:numId w:val="5"/>
+        </w:numPr>
+        <w:rPr>
+          <w:rFonts w:ascii="Segoe UI Emoji" w:hAnsi="Segoe UI Emoji" w:cs="Segoe UI Emoji"/>
+        </w:rPr>
+      </w:pPr>
+      <w:r>
+        <w:rPr>
+          <w:rFonts w:ascii="Segoe UI Emoji" w:hAnsi="Segoe UI Emoji" w:cs="Segoe UI Emoji"/>
+        </w:rPr>
+        <w:t>difference between current week admissions and service average</w:t>
       </w:r>
       <w:r>
         <w:rPr>
           <w:rFonts w:ascii="Segoe UI Emoji" w:hAnsi="Segoe UI Emoji" w:cs="Segoe UI Emoji"/>
         </w:rPr>
         <w:br/>
-        <w:t xml:space="preserve">Include only those in </w:t>
+        <w:t xml:space="preserve">Filter results for </w:t>
       </w:r>
       <w:r>
         <w:rPr>
@@ -306,13 +307,26 @@
           <w:b/>
           <w:bCs/>
         </w:rPr>
-        <w:t>‘surgery’</w:t>
-      </w:r>
-      <w:r>
-        <w:rPr>
-          <w:rFonts w:ascii="Segoe UI Emoji" w:hAnsi="Segoe UI Emoji" w:cs="Segoe UI Emoji"/>
-        </w:rPr>
-        <w:t xml:space="preserve"> or </w:t>
+        <w:t>weeks 10–20</w:t>
+      </w:r>
+      <w:r>
+        <w:rPr>
+          <w:rFonts w:ascii="Segoe UI Emoji" w:hAnsi="Segoe UI Emoji" w:cs="Segoe UI Emoji"/>
+        </w:rPr>
+        <w:t xml:space="preserve"> only.</w:t>
+      </w:r>
+    </w:p>
+    <w:p>
+      <w:pPr>
+        <w:rPr>
+          <w:rFonts w:ascii="Segoe UI Emoji" w:hAnsi="Segoe UI Emoji" w:cs="Segoe UI Emoji"/>
+        </w:rPr>
+      </w:pPr>
+      <w:r>
+        <w:rPr>
+          <w:rFonts w:ascii="Segoe UI Emoji" w:hAnsi="Segoe UI Emoji" w:cs="Segoe UI Emoji"/>
+        </w:rPr>
+        <w:t xml:space="preserve">🧠 </w:t>
       </w:r>
       <w:r>
         <w:rPr>
@@ -320,26 +334,203 @@
           <w:b/>
           <w:bCs/>
         </w:rPr>
-        <w:t>‘emergency’</w:t>
-      </w:r>
-      <w:r>
-        <w:rPr>
-          <w:rFonts w:ascii="Segoe UI Emoji" w:hAnsi="Segoe UI Emoji" w:cs="Segoe UI Emoji"/>
-        </w:rPr>
-        <w:t xml:space="preserve"> services, ordered by type, service, and name.</w:t>
-      </w:r>
-    </w:p>
-    <w:p>
-      <w:pPr>
-        <w:rPr>
-          <w:rFonts w:ascii="Segoe UI Emoji" w:hAnsi="Segoe UI Emoji" w:cs="Segoe UI Emoji"/>
-        </w:rPr>
-      </w:pPr>
-      <w:r>
-        <w:rPr>
-          <w:rFonts w:ascii="Segoe UI Emoji" w:hAnsi="Segoe UI Emoji" w:cs="Segoe UI Emoji"/>
-        </w:rPr>
-        <w:t xml:space="preserve">🧠 </w:t>
+        <w:t>SQL Query Used:</w:t>
+      </w:r>
+    </w:p>
+    <w:p>
+      <w:pPr>
+        <w:rPr>
+          <w:rFonts w:ascii="Segoe UI Emoji" w:hAnsi="Segoe UI Emoji" w:cs="Segoe UI Emoji"/>
+        </w:rPr>
+      </w:pPr>
+      <w:r>
+        <w:rPr>
+          <w:rFonts w:ascii="Segoe UI Emoji" w:hAnsi="Segoe UI Emoji" w:cs="Segoe UI Emoji"/>
+        </w:rPr>
+        <w:t>SELECT</w:t>
+      </w:r>
+    </w:p>
+    <w:p>
+      <w:pPr>
+        <w:rPr>
+          <w:rFonts w:ascii="Segoe UI Emoji" w:hAnsi="Segoe UI Emoji" w:cs="Segoe UI Emoji"/>
+        </w:rPr>
+      </w:pPr>
+      <w:r>
+        <w:rPr>
+          <w:rFonts w:ascii="Segoe UI Emoji" w:hAnsi="Segoe UI Emoji" w:cs="Segoe UI Emoji"/>
+        </w:rPr>
+        <w:t xml:space="preserve">    service,</w:t>
+      </w:r>
+    </w:p>
+    <w:p>
+      <w:pPr>
+        <w:rPr>
+          <w:rFonts w:ascii="Segoe UI Emoji" w:hAnsi="Segoe UI Emoji" w:cs="Segoe UI Emoji"/>
+        </w:rPr>
+      </w:pPr>
+      <w:r>
+        <w:rPr>
+          <w:rFonts w:ascii="Segoe UI Emoji" w:hAnsi="Segoe UI Emoji" w:cs="Segoe UI Emoji"/>
+        </w:rPr>
+        <w:t xml:space="preserve">    week,</w:t>
+      </w:r>
+    </w:p>
+    <w:p>
+      <w:pPr>
+        <w:rPr>
+          <w:rFonts w:ascii="Segoe UI Emoji" w:hAnsi="Segoe UI Emoji" w:cs="Segoe UI Emoji"/>
+        </w:rPr>
+      </w:pPr>
+      <w:r>
+        <w:rPr>
+          <w:rFonts w:ascii="Segoe UI Emoji" w:hAnsi="Segoe UI Emoji" w:cs="Segoe UI Emoji"/>
+        </w:rPr>
+        <w:t xml:space="preserve">    patients_admitted,</w:t>
+      </w:r>
+    </w:p>
+    <w:p>
+      <w:pPr>
+        <w:rPr>
+          <w:rFonts w:ascii="Segoe UI Emoji" w:hAnsi="Segoe UI Emoji" w:cs="Segoe UI Emoji"/>
+        </w:rPr>
+      </w:pPr>
+      <w:r>
+        <w:rPr>
+          <w:rFonts w:ascii="Segoe UI Emoji" w:hAnsi="Segoe UI Emoji" w:cs="Segoe UI Emoji"/>
+        </w:rPr>
+        <w:t xml:space="preserve">    SUM(patients_admitted) OVER (PARTITION BY service ORDER BY week) AS cumulative_admissions,</w:t>
+      </w:r>
+    </w:p>
+    <w:p>
+      <w:pPr>
+        <w:rPr>
+          <w:rFonts w:ascii="Segoe UI Emoji" w:hAnsi="Segoe UI Emoji" w:cs="Segoe UI Emoji"/>
+        </w:rPr>
+      </w:pPr>
+      <w:r>
+        <w:rPr>
+          <w:rFonts w:ascii="Segoe UI Emoji" w:hAnsi="Segoe UI Emoji" w:cs="Segoe UI Emoji"/>
+        </w:rPr>
+        <w:t xml:space="preserve">    ROUND(AVG(patient_satisfaction) OVER (</w:t>
+      </w:r>
+    </w:p>
+    <w:p>
+      <w:pPr>
+        <w:rPr>
+          <w:rFonts w:ascii="Segoe UI Emoji" w:hAnsi="Segoe UI Emoji" w:cs="Segoe UI Emoji"/>
+        </w:rPr>
+      </w:pPr>
+      <w:r>
+        <w:rPr>
+          <w:rFonts w:ascii="Segoe UI Emoji" w:hAnsi="Segoe UI Emoji" w:cs="Segoe UI Emoji"/>
+        </w:rPr>
+        <w:t xml:space="preserve">        PARTITION BY service</w:t>
+      </w:r>
+    </w:p>
+    <w:p>
+      <w:pPr>
+        <w:rPr>
+          <w:rFonts w:ascii="Segoe UI Emoji" w:hAnsi="Segoe UI Emoji" w:cs="Segoe UI Emoji"/>
+        </w:rPr>
+      </w:pPr>
+      <w:r>
+        <w:rPr>
+          <w:rFonts w:ascii="Segoe UI Emoji" w:hAnsi="Segoe UI Emoji" w:cs="Segoe UI Emoji"/>
+        </w:rPr>
+        <w:t xml:space="preserve">        ORDER BY week</w:t>
+      </w:r>
+    </w:p>
+    <w:p>
+      <w:pPr>
+        <w:rPr>
+          <w:rFonts w:ascii="Segoe UI Emoji" w:hAnsi="Segoe UI Emoji" w:cs="Segoe UI Emoji"/>
+        </w:rPr>
+      </w:pPr>
+      <w:r>
+        <w:rPr>
+          <w:rFonts w:ascii="Segoe UI Emoji" w:hAnsi="Segoe UI Emoji" w:cs="Segoe UI Emoji"/>
+        </w:rPr>
+        <w:t xml:space="preserve">        ROWS BETWEEN 2 PRECEDING AND CURRENT ROW</w:t>
+      </w:r>
+    </w:p>
+    <w:p>
+      <w:pPr>
+        <w:rPr>
+          <w:rFonts w:ascii="Segoe UI Emoji" w:hAnsi="Segoe UI Emoji" w:cs="Segoe UI Emoji"/>
+        </w:rPr>
+      </w:pPr>
+      <w:r>
+        <w:rPr>
+          <w:rFonts w:ascii="Segoe UI Emoji" w:hAnsi="Segoe UI Emoji" w:cs="Segoe UI Emoji"/>
+        </w:rPr>
+        <w:t xml:space="preserve">    ), 2) AS moving_3week_avg,</w:t>
+      </w:r>
+    </w:p>
+    <w:p>
+      <w:pPr>
+        <w:rPr>
+          <w:rFonts w:ascii="Segoe UI Emoji" w:hAnsi="Segoe UI Emoji" w:cs="Segoe UI Emoji"/>
+        </w:rPr>
+      </w:pPr>
+      <w:r>
+        <w:rPr>
+          <w:rFonts w:ascii="Segoe UI Emoji" w:hAnsi="Segoe UI Emoji" w:cs="Segoe UI Emoji"/>
+        </w:rPr>
+        <w:t xml:space="preserve">    patients_admitted - AVG(patients_admitted) OVER (PARTITION BY service) AS diff_from_avg_admissions</w:t>
+      </w:r>
+    </w:p>
+    <w:p>
+      <w:pPr>
+        <w:rPr>
+          <w:rFonts w:ascii="Segoe UI Emoji" w:hAnsi="Segoe UI Emoji" w:cs="Segoe UI Emoji"/>
+        </w:rPr>
+      </w:pPr>
+      <w:r>
+        <w:rPr>
+          <w:rFonts w:ascii="Segoe UI Emoji" w:hAnsi="Segoe UI Emoji" w:cs="Segoe UI Emoji"/>
+        </w:rPr>
+        <w:t>FROM services_weekly</w:t>
+      </w:r>
+    </w:p>
+    <w:p>
+      <w:pPr>
+        <w:rPr>
+          <w:rFonts w:ascii="Segoe UI Emoji" w:hAnsi="Segoe UI Emoji" w:cs="Segoe UI Emoji"/>
+        </w:rPr>
+      </w:pPr>
+      <w:r>
+        <w:rPr>
+          <w:rFonts w:ascii="Segoe UI Emoji" w:hAnsi="Segoe UI Emoji" w:cs="Segoe UI Emoji"/>
+        </w:rPr>
+        <w:lastRenderedPageBreak/>
+        <w:t>WHERE week BETWEEN 10 AND 20</w:t>
+      </w:r>
+    </w:p>
+    <w:p>
+      <w:pPr>
+        <w:rPr>
+          <w:rFonts w:ascii="Segoe UI Emoji" w:hAnsi="Segoe UI Emoji" w:cs="Segoe UI Emoji"/>
+        </w:rPr>
+      </w:pPr>
+      <w:r>
+        <w:rPr>
+          <w:rFonts w:ascii="Segoe UI Emoji" w:hAnsi="Segoe UI Emoji" w:cs="Segoe UI Emoji"/>
+        </w:rPr>
+        <w:t>ORDER BY service, week;</w:t>
+      </w:r>
+    </w:p>
+    <w:p>
+      <w:pPr>
+        <w:rPr>
+          <w:rFonts w:ascii="Segoe UI Emoji" w:hAnsi="Segoe UI Emoji" w:cs="Segoe UI Emoji"/>
+        </w:rPr>
+      </w:pPr>
+      <w:r>
+        <w:rPr>
+          <w:rFonts w:ascii="Segoe UI Emoji" w:hAnsi="Segoe UI Emoji" w:cs="Segoe UI Emoji"/>
+        </w:rPr>
+        <w:t xml:space="preserve">This challenge gave me a deeper understanding of how </w:t>
       </w:r>
       <w:r>
         <w:rPr>
@@ -347,355 +538,13 @@
           <w:b/>
           <w:bCs/>
         </w:rPr>
-        <w:t>SQL Query Used:</w:t>
-      </w:r>
-    </w:p>
-    <w:p>
-      <w:pPr>
-        <w:rPr>
-          <w:rFonts w:ascii="Segoe UI Emoji" w:hAnsi="Segoe UI Emoji" w:cs="Segoe UI Emoji"/>
-        </w:rPr>
-      </w:pPr>
-      <w:r>
-        <w:rPr>
-          <w:rFonts w:ascii="Segoe UI Emoji" w:hAnsi="Segoe UI Emoji" w:cs="Segoe UI Emoji"/>
-        </w:rPr>
-        <w:t>SELECT</w:t>
-      </w:r>
-    </w:p>
-    <w:p>
-      <w:pPr>
-        <w:rPr>
-          <w:rFonts w:ascii="Segoe UI Emoji" w:hAnsi="Segoe UI Emoji" w:cs="Segoe UI Emoji"/>
-        </w:rPr>
-      </w:pPr>
-      <w:r>
-        <w:rPr>
-          <w:rFonts w:ascii="Segoe UI Emoji" w:hAnsi="Segoe UI Emoji" w:cs="Segoe UI Emoji"/>
-        </w:rPr>
-        <w:t xml:space="preserve">    </w:t>
-      </w:r>
-      <w:proofErr w:type="spellStart"/>
-      <w:r>
-        <w:rPr>
-          <w:rFonts w:ascii="Segoe UI Emoji" w:hAnsi="Segoe UI Emoji" w:cs="Segoe UI Emoji"/>
-        </w:rPr>
-        <w:t>patient_id</w:t>
-      </w:r>
-      <w:proofErr w:type="spellEnd"/>
-      <w:r>
-        <w:rPr>
-          <w:rFonts w:ascii="Segoe UI Emoji" w:hAnsi="Segoe UI Emoji" w:cs="Segoe UI Emoji"/>
-        </w:rPr>
-        <w:t>,</w:t>
-      </w:r>
-    </w:p>
-    <w:p>
-      <w:pPr>
-        <w:rPr>
-          <w:rFonts w:ascii="Segoe UI Emoji" w:hAnsi="Segoe UI Emoji" w:cs="Segoe UI Emoji"/>
-        </w:rPr>
-      </w:pPr>
-      <w:r>
-        <w:rPr>
-          <w:rFonts w:ascii="Segoe UI Emoji" w:hAnsi="Segoe UI Emoji" w:cs="Segoe UI Emoji"/>
-        </w:rPr>
-        <w:t xml:space="preserve">    name AS </w:t>
-      </w:r>
-      <w:proofErr w:type="spellStart"/>
-      <w:r>
-        <w:rPr>
-          <w:rFonts w:ascii="Segoe UI Emoji" w:hAnsi="Segoe UI Emoji" w:cs="Segoe UI Emoji"/>
-        </w:rPr>
-        <w:t>full_name</w:t>
-      </w:r>
-      <w:proofErr w:type="spellEnd"/>
-      <w:r>
-        <w:rPr>
-          <w:rFonts w:ascii="Segoe UI Emoji" w:hAnsi="Segoe UI Emoji" w:cs="Segoe UI Emoji"/>
-        </w:rPr>
-        <w:t>,</w:t>
-      </w:r>
-    </w:p>
-    <w:p>
-      <w:pPr>
-        <w:rPr>
-          <w:rFonts w:ascii="Segoe UI Emoji" w:hAnsi="Segoe UI Emoji" w:cs="Segoe UI Emoji"/>
-        </w:rPr>
-      </w:pPr>
-      <w:r>
-        <w:rPr>
-          <w:rFonts w:ascii="Segoe UI Emoji" w:hAnsi="Segoe UI Emoji" w:cs="Segoe UI Emoji"/>
-        </w:rPr>
-        <w:t xml:space="preserve">    'Patient' AS type,</w:t>
-      </w:r>
-    </w:p>
-    <w:p>
-      <w:pPr>
-        <w:rPr>
-          <w:rFonts w:ascii="Segoe UI Emoji" w:hAnsi="Segoe UI Emoji" w:cs="Segoe UI Emoji"/>
-        </w:rPr>
-      </w:pPr>
-      <w:r>
-        <w:rPr>
-          <w:rFonts w:ascii="Segoe UI Emoji" w:hAnsi="Segoe UI Emoji" w:cs="Segoe UI Emoji"/>
-        </w:rPr>
-        <w:t xml:space="preserve">    service</w:t>
-      </w:r>
-    </w:p>
-    <w:p>
-      <w:pPr>
-        <w:rPr>
-          <w:rFonts w:ascii="Segoe UI Emoji" w:hAnsi="Segoe UI Emoji" w:cs="Segoe UI Emoji"/>
-        </w:rPr>
-      </w:pPr>
-      <w:r>
-        <w:rPr>
-          <w:rFonts w:ascii="Segoe UI Emoji" w:hAnsi="Segoe UI Emoji" w:cs="Segoe UI Emoji"/>
-        </w:rPr>
-        <w:t>FROM patients</w:t>
-      </w:r>
-    </w:p>
-    <w:p>
-      <w:pPr>
-        <w:rPr>
-          <w:rFonts w:ascii="Segoe UI Emoji" w:hAnsi="Segoe UI Emoji" w:cs="Segoe UI Emoji"/>
-        </w:rPr>
-      </w:pPr>
-      <w:r>
-        <w:rPr>
-          <w:rFonts w:ascii="Segoe UI Emoji" w:hAnsi="Segoe UI Emoji" w:cs="Segoe UI Emoji"/>
-        </w:rPr>
-        <w:t xml:space="preserve">WHERE </w:t>
-      </w:r>
-      <w:proofErr w:type="gramStart"/>
-      <w:r>
-        <w:rPr>
-          <w:rFonts w:ascii="Segoe UI Emoji" w:hAnsi="Segoe UI Emoji" w:cs="Segoe UI Emoji"/>
-        </w:rPr>
-        <w:t>LOWER(</w:t>
-      </w:r>
-      <w:proofErr w:type="gramEnd"/>
-      <w:r>
-        <w:rPr>
-          <w:rFonts w:ascii="Segoe UI Emoji" w:hAnsi="Segoe UI Emoji" w:cs="Segoe UI Emoji"/>
-        </w:rPr>
-        <w:t>service) IN ('surgery', 'emergency')</w:t>
-      </w:r>
-    </w:p>
-    <w:p>
-      <w:pPr>
-        <w:rPr>
-          <w:rFonts w:ascii="Segoe UI Emoji" w:hAnsi="Segoe UI Emoji" w:cs="Segoe UI Emoji"/>
-        </w:rPr>
-      </w:pPr>
-      <w:r>
-        <w:rPr>
-          <w:rFonts w:ascii="Segoe UI Emoji" w:hAnsi="Segoe UI Emoji" w:cs="Segoe UI Emoji"/>
-        </w:rPr>
-        <w:t>UNION ALL</w:t>
-      </w:r>
-    </w:p>
-    <w:p>
-      <w:pPr>
-        <w:rPr>
-          <w:rFonts w:ascii="Segoe UI Emoji" w:hAnsi="Segoe UI Emoji" w:cs="Segoe UI Emoji"/>
-        </w:rPr>
-      </w:pPr>
-      <w:r>
-        <w:rPr>
-          <w:rFonts w:ascii="Segoe UI Emoji" w:hAnsi="Segoe UI Emoji" w:cs="Segoe UI Emoji"/>
-        </w:rPr>
-        <w:t>SELECT</w:t>
-      </w:r>
-    </w:p>
-    <w:p>
-      <w:pPr>
-        <w:rPr>
-          <w:rFonts w:ascii="Segoe UI Emoji" w:hAnsi="Segoe UI Emoji" w:cs="Segoe UI Emoji"/>
-        </w:rPr>
-      </w:pPr>
-      <w:r>
-        <w:rPr>
-          <w:rFonts w:ascii="Segoe UI Emoji" w:hAnsi="Segoe UI Emoji" w:cs="Segoe UI Emoji"/>
-        </w:rPr>
-        <w:t xml:space="preserve">    </w:t>
-      </w:r>
-      <w:proofErr w:type="spellStart"/>
-      <w:r>
-        <w:rPr>
-          <w:rFonts w:ascii="Segoe UI Emoji" w:hAnsi="Segoe UI Emoji" w:cs="Segoe UI Emoji"/>
-        </w:rPr>
-        <w:t>staff_id</w:t>
-      </w:r>
-      <w:proofErr w:type="spellEnd"/>
-      <w:r>
-        <w:rPr>
-          <w:rFonts w:ascii="Segoe UI Emoji" w:hAnsi="Segoe UI Emoji" w:cs="Segoe UI Emoji"/>
-        </w:rPr>
-        <w:t>,</w:t>
-      </w:r>
-    </w:p>
-    <w:p>
-      <w:pPr>
-        <w:rPr>
-          <w:rFonts w:ascii="Segoe UI Emoji" w:hAnsi="Segoe UI Emoji" w:cs="Segoe UI Emoji"/>
-        </w:rPr>
-      </w:pPr>
-      <w:r>
-        <w:rPr>
-          <w:rFonts w:ascii="Segoe UI Emoji" w:hAnsi="Segoe UI Emoji" w:cs="Segoe UI Emoji"/>
-        </w:rPr>
-        <w:t xml:space="preserve">    </w:t>
-      </w:r>
-      <w:proofErr w:type="spellStart"/>
-      <w:r>
-        <w:rPr>
-          <w:rFonts w:ascii="Segoe UI Emoji" w:hAnsi="Segoe UI Emoji" w:cs="Segoe UI Emoji"/>
-        </w:rPr>
-        <w:t>staff_name</w:t>
-      </w:r>
-      <w:proofErr w:type="spellEnd"/>
-      <w:r>
-        <w:rPr>
-          <w:rFonts w:ascii="Segoe UI Emoji" w:hAnsi="Segoe UI Emoji" w:cs="Segoe UI Emoji"/>
-        </w:rPr>
-        <w:t xml:space="preserve"> AS </w:t>
-      </w:r>
-      <w:proofErr w:type="spellStart"/>
-      <w:r>
-        <w:rPr>
-          <w:rFonts w:ascii="Segoe UI Emoji" w:hAnsi="Segoe UI Emoji" w:cs="Segoe UI Emoji"/>
-        </w:rPr>
-        <w:t>full_name</w:t>
-      </w:r>
-      <w:proofErr w:type="spellEnd"/>
-      <w:r>
-        <w:rPr>
-          <w:rFonts w:ascii="Segoe UI Emoji" w:hAnsi="Segoe UI Emoji" w:cs="Segoe UI Emoji"/>
-        </w:rPr>
-        <w:t>,</w:t>
-      </w:r>
-    </w:p>
-    <w:p>
-      <w:pPr>
-        <w:rPr>
-          <w:rFonts w:ascii="Segoe UI Emoji" w:hAnsi="Segoe UI Emoji" w:cs="Segoe UI Emoji"/>
-        </w:rPr>
-      </w:pPr>
-      <w:r>
-        <w:rPr>
-          <w:rFonts w:ascii="Segoe UI Emoji" w:hAnsi="Segoe UI Emoji" w:cs="Segoe UI Emoji"/>
-        </w:rPr>
-        <w:t xml:space="preserve">    'Staff' AS type,</w:t>
-      </w:r>
-    </w:p>
-    <w:p>
-      <w:pPr>
-        <w:rPr>
-          <w:rFonts w:ascii="Segoe UI Emoji" w:hAnsi="Segoe UI Emoji" w:cs="Segoe UI Emoji"/>
-        </w:rPr>
-      </w:pPr>
-      <w:r>
-        <w:rPr>
-          <w:rFonts w:ascii="Segoe UI Emoji" w:hAnsi="Segoe UI Emoji" w:cs="Segoe UI Emoji"/>
-        </w:rPr>
-        <w:t xml:space="preserve">    service</w:t>
-      </w:r>
-    </w:p>
-    <w:p>
-      <w:pPr>
-        <w:rPr>
-          <w:rFonts w:ascii="Segoe UI Emoji" w:hAnsi="Segoe UI Emoji" w:cs="Segoe UI Emoji"/>
-        </w:rPr>
-      </w:pPr>
-      <w:r>
-        <w:rPr>
-          <w:rFonts w:ascii="Segoe UI Emoji" w:hAnsi="Segoe UI Emoji" w:cs="Segoe UI Emoji"/>
-        </w:rPr>
-        <w:t>FROM staff</w:t>
-      </w:r>
-    </w:p>
-    <w:p>
-      <w:pPr>
-        <w:rPr>
-          <w:rFonts w:ascii="Segoe UI Emoji" w:hAnsi="Segoe UI Emoji" w:cs="Segoe UI Emoji"/>
-        </w:rPr>
-      </w:pPr>
-      <w:r>
-        <w:rPr>
-          <w:rFonts w:ascii="Segoe UI Emoji" w:hAnsi="Segoe UI Emoji" w:cs="Segoe UI Emoji"/>
-        </w:rPr>
-        <w:lastRenderedPageBreak/>
-        <w:t xml:space="preserve">WHERE </w:t>
-      </w:r>
-      <w:proofErr w:type="gramStart"/>
-      <w:r>
-        <w:rPr>
-          <w:rFonts w:ascii="Segoe UI Emoji" w:hAnsi="Segoe UI Emoji" w:cs="Segoe UI Emoji"/>
-        </w:rPr>
-        <w:t>LOWER(</w:t>
-      </w:r>
-      <w:proofErr w:type="gramEnd"/>
-      <w:r>
-        <w:rPr>
-          <w:rFonts w:ascii="Segoe UI Emoji" w:hAnsi="Segoe UI Emoji" w:cs="Segoe UI Emoji"/>
-        </w:rPr>
-        <w:t>service) IN ('surgery', 'emergency')</w:t>
-      </w:r>
-    </w:p>
-    <w:p>
-      <w:pPr>
-        <w:rPr>
-          <w:rFonts w:ascii="Segoe UI Emoji" w:hAnsi="Segoe UI Emoji" w:cs="Segoe UI Emoji"/>
-        </w:rPr>
-      </w:pPr>
-      <w:r>
-        <w:rPr>
-          <w:rFonts w:ascii="Segoe UI Emoji" w:hAnsi="Segoe UI Emoji" w:cs="Segoe UI Emoji"/>
-        </w:rPr>
-        <w:t xml:space="preserve">ORDER BY type, service, </w:t>
-      </w:r>
-      <w:proofErr w:type="spellStart"/>
-      <w:r>
-        <w:rPr>
-          <w:rFonts w:ascii="Segoe UI Emoji" w:hAnsi="Segoe UI Emoji" w:cs="Segoe UI Emoji"/>
-        </w:rPr>
-        <w:t>full_name</w:t>
-      </w:r>
-      <w:proofErr w:type="spellEnd"/>
-      <w:r>
-        <w:rPr>
-          <w:rFonts w:ascii="Segoe UI Emoji" w:hAnsi="Segoe UI Emoji" w:cs="Segoe UI Emoji"/>
-        </w:rPr>
-        <w:t>;</w:t>
-      </w:r>
-    </w:p>
-    <w:p>
-      <w:pPr>
-        <w:rPr>
-          <w:rFonts w:ascii="Segoe UI Emoji" w:hAnsi="Segoe UI Emoji" w:cs="Segoe UI Emoji"/>
-        </w:rPr>
-      </w:pPr>
-      <w:r>
-        <w:rPr>
-          <w:rFonts w:ascii="Segoe UI Emoji" w:hAnsi="Segoe UI Emoji" w:cs="Segoe UI Emoji"/>
-        </w:rPr>
-        <w:t xml:space="preserve">This challenge reinforced how powerful </w:t>
-      </w:r>
-      <w:r>
-        <w:rPr>
-          <w:rFonts w:ascii="Segoe UI Emoji" w:hAnsi="Segoe UI Emoji" w:cs="Segoe UI Emoji"/>
-          <w:b/>
-          <w:bCs/>
-        </w:rPr>
-        <w:t>UNION operations</w:t>
-      </w:r>
-      <w:r>
-        <w:rPr>
-          <w:rFonts w:ascii="Segoe UI Emoji" w:hAnsi="Segoe UI Emoji" w:cs="Segoe UI Emoji"/>
-        </w:rPr>
-        <w:t xml:space="preserve"> can be in consolidating data from multiple sources — a key skill for data analysts and database developers 🚀</w:t>
+        <w:t>window functions</w:t>
+      </w:r>
+      <w:r>
+        <w:rPr>
+          <w:rFonts w:ascii="Segoe UI Emoji" w:hAnsi="Segoe UI Emoji" w:cs="Segoe UI Emoji"/>
+        </w:rPr>
+        <w:t xml:space="preserve"> can analyze trends, spot patterns, and compare performance across time — all within a single SQL query! 🚀</w:t>
       </w:r>
     </w:p>
     <w:p>
@@ -772,7 +621,7 @@
         <w:rPr>
           <w:rFonts w:ascii="Segoe UI Emoji" w:hAnsi="Segoe UI Emoji" w:cs="Segoe UI Emoji"/>
         </w:rPr>
-        <w:t>#IDCWithSQL #IndianDataClub #SQLChallenge #LearnWithIDC #SQLLearning #DataAnalytics #Database #DataScience #21DaysChallenge #DPDzero #SQL #Union #UnionAll</w:t>
+        <w:t>#IDCWithSQL #IndianDataClub #SQLChallenge #LearnWithIDC #SQLLearning #DataAnalytics #DataScience #Database #21DaysChallenge #DPDzero #SQL #WindowFunctions #MovingAverage #RunningTotal #Analytics</w:t>
       </w:r>
     </w:p>
     <w:p/>
@@ -938,6 +787,155 @@
     </w:lvl>
   </w:abstractNum>
   <w:abstractNum w:abstractNumId="1" w15:restartNumberingAfterBreak="0">
+    <w:nsid w:val="11103D6C"/>
+    <w:multiLevelType w:val="multilevel"/>
+    <w:tmpl w:val="2C5ACDC4"/>
+    <w:lvl w:ilvl="0">
+      <w:start w:val="1"/>
+      <w:numFmt w:val="bullet"/>
+      <w:lvlText w:val=""/>
+      <w:lvlJc w:val="left"/>
+      <w:pPr>
+        <w:tabs>
+          <w:tab w:val="num" w:pos="720"/>
+        </w:tabs>
+        <w:ind w:left="720" w:hanging="360"/>
+      </w:pPr>
+      <w:rPr>
+        <w:rFonts w:ascii="Symbol" w:hAnsi="Symbol" w:hint="default"/>
+        <w:sz w:val="20"/>
+      </w:rPr>
+    </w:lvl>
+    <w:lvl w:ilvl="1" w:tentative="1">
+      <w:start w:val="1"/>
+      <w:numFmt w:val="bullet"/>
+      <w:lvlText w:val="o"/>
+      <w:lvlJc w:val="left"/>
+      <w:pPr>
+        <w:tabs>
+          <w:tab w:val="num" w:pos="1440"/>
+        </w:tabs>
+        <w:ind w:left="1440" w:hanging="360"/>
+      </w:pPr>
+      <w:rPr>
+        <w:rFonts w:ascii="Courier New" w:hAnsi="Courier New" w:hint="default"/>
+        <w:sz w:val="20"/>
+      </w:rPr>
+    </w:lvl>
+    <w:lvl w:ilvl="2" w:tentative="1">
+      <w:start w:val="1"/>
+      <w:numFmt w:val="bullet"/>
+      <w:lvlText w:val=""/>
+      <w:lvlJc w:val="left"/>
+      <w:pPr>
+        <w:tabs>
+          <w:tab w:val="num" w:pos="2160"/>
+        </w:tabs>
+        <w:ind w:left="2160" w:hanging="360"/>
+      </w:pPr>
+      <w:rPr>
+        <w:rFonts w:ascii="Wingdings" w:hAnsi="Wingdings" w:hint="default"/>
+        <w:sz w:val="20"/>
+      </w:rPr>
+    </w:lvl>
+    <w:lvl w:ilvl="3" w:tentative="1">
+      <w:start w:val="1"/>
+      <w:numFmt w:val="bullet"/>
+      <w:lvlText w:val=""/>
+      <w:lvlJc w:val="left"/>
+      <w:pPr>
+        <w:tabs>
+          <w:tab w:val="num" w:pos="2880"/>
+        </w:tabs>
+        <w:ind w:left="2880" w:hanging="360"/>
+      </w:pPr>
+      <w:rPr>
+        <w:rFonts w:ascii="Wingdings" w:hAnsi="Wingdings" w:hint="default"/>
+        <w:sz w:val="20"/>
+      </w:rPr>
+    </w:lvl>
+    <w:lvl w:ilvl="4" w:tentative="1">
+      <w:start w:val="1"/>
+      <w:numFmt w:val="bullet"/>
+      <w:lvlText w:val=""/>
+      <w:lvlJc w:val="left"/>
+      <w:pPr>
+        <w:tabs>
+          <w:tab w:val="num" w:pos="3600"/>
+        </w:tabs>
+        <w:ind w:left="3600" w:hanging="360"/>
+      </w:pPr>
+      <w:rPr>
+        <w:rFonts w:ascii="Wingdings" w:hAnsi="Wingdings" w:hint="default"/>
+        <w:sz w:val="20"/>
+      </w:rPr>
+    </w:lvl>
+    <w:lvl w:ilvl="5" w:tentative="1">
+      <w:start w:val="1"/>
+      <w:numFmt w:val="bullet"/>
+      <w:lvlText w:val=""/>
+      <w:lvlJc w:val="left"/>
+      <w:pPr>
+        <w:tabs>
+          <w:tab w:val="num" w:pos="4320"/>
+        </w:tabs>
+        <w:ind w:left="4320" w:hanging="360"/>
+      </w:pPr>
+      <w:rPr>
+        <w:rFonts w:ascii="Wingdings" w:hAnsi="Wingdings" w:hint="default"/>
+        <w:sz w:val="20"/>
+      </w:rPr>
+    </w:lvl>
+    <w:lvl w:ilvl="6" w:tentative="1">
+      <w:start w:val="1"/>
+      <w:numFmt w:val="bullet"/>
+      <w:lvlText w:val=""/>
+      <w:lvlJc w:val="left"/>
+      <w:pPr>
+        <w:tabs>
+          <w:tab w:val="num" w:pos="5040"/>
+        </w:tabs>
+        <w:ind w:left="5040" w:hanging="360"/>
+      </w:pPr>
+      <w:rPr>
+        <w:rFonts w:ascii="Wingdings" w:hAnsi="Wingdings" w:hint="default"/>
+        <w:sz w:val="20"/>
+      </w:rPr>
+    </w:lvl>
+    <w:lvl w:ilvl="7" w:tentative="1">
+      <w:start w:val="1"/>
+      <w:numFmt w:val="bullet"/>
+      <w:lvlText w:val=""/>
+      <w:lvlJc w:val="left"/>
+      <w:pPr>
+        <w:tabs>
+          <w:tab w:val="num" w:pos="5760"/>
+        </w:tabs>
+        <w:ind w:left="5760" w:hanging="360"/>
+      </w:pPr>
+      <w:rPr>
+        <w:rFonts w:ascii="Wingdings" w:hAnsi="Wingdings" w:hint="default"/>
+        <w:sz w:val="20"/>
+      </w:rPr>
+    </w:lvl>
+    <w:lvl w:ilvl="8" w:tentative="1">
+      <w:start w:val="1"/>
+      <w:numFmt w:val="bullet"/>
+      <w:lvlText w:val=""/>
+      <w:lvlJc w:val="left"/>
+      <w:pPr>
+        <w:tabs>
+          <w:tab w:val="num" w:pos="6480"/>
+        </w:tabs>
+        <w:ind w:left="6480" w:hanging="360"/>
+      </w:pPr>
+      <w:rPr>
+        <w:rFonts w:ascii="Wingdings" w:hAnsi="Wingdings" w:hint="default"/>
+        <w:sz w:val="20"/>
+      </w:rPr>
+    </w:lvl>
+  </w:abstractNum>
+  <w:abstractNum w:abstractNumId="2" w15:restartNumberingAfterBreak="0">
     <w:nsid w:val="5DBC4C6B"/>
     <w:multiLevelType w:val="multilevel"/>
     <w:tmpl w:val="B950CEE2"/>
@@ -1086,7 +1084,7 @@
       </w:rPr>
     </w:lvl>
   </w:abstractNum>
-  <w:abstractNum w:abstractNumId="2" w15:restartNumberingAfterBreak="0">
+  <w:abstractNum w:abstractNumId="3" w15:restartNumberingAfterBreak="0">
     <w:nsid w:val="727E2E3E"/>
     <w:multiLevelType w:val="multilevel"/>
     <w:tmpl w:val="732E2FBA"/>
@@ -1235,7 +1233,7 @@
       </w:rPr>
     </w:lvl>
   </w:abstractNum>
-  <w:abstractNum w:abstractNumId="3" w15:restartNumberingAfterBreak="0">
+  <w:abstractNum w:abstractNumId="4" w15:restartNumberingAfterBreak="0">
     <w:nsid w:val="75866D31"/>
     <w:multiLevelType w:val="multilevel"/>
     <w:tmpl w:val="70E8EF7E"/>
@@ -1385,16 +1383,19 @@
     </w:lvl>
   </w:abstractNum>
   <w:num w:numId="1" w16cid:durableId="705567566">
-    <w:abstractNumId w:val="1"/>
+    <w:abstractNumId w:val="2"/>
   </w:num>
   <w:num w:numId="2" w16cid:durableId="229535513">
     <w:abstractNumId w:val="0"/>
   </w:num>
   <w:num w:numId="3" w16cid:durableId="719793393">
+    <w:abstractNumId w:val="4"/>
+  </w:num>
+  <w:num w:numId="4" w16cid:durableId="542056216">
     <w:abstractNumId w:val="3"/>
   </w:num>
-  <w:num w:numId="4" w16cid:durableId="542056216">
-    <w:abstractNumId w:val="2"/>
+  <w:num w:numId="5" w16cid:durableId="732003366">
+    <w:abstractNumId w:val="1"/>
   </w:num>
 </w:numbering>
 </file>

</xml_diff>